<commit_message>
multi pipe bug fix
</commit_message>
<xml_diff>
--- a/Assignment 1/P1/design document.docx
+++ b/Assignment 1/P1/design document.docx
@@ -578,15 +578,7 @@
                                   <w:szCs w:val="16"/>
                                   <w:lang w:val="en-US"/>
                                 </w:rPr>
-                                <w:t>3</w:t>
-                              </w:r>
-                              <w:r>
-                                <w:rPr>
-                                  <w:sz w:val="16"/>
-                                  <w:szCs w:val="16"/>
-                                  <w:lang w:val="en-US"/>
-                                </w:rPr>
-                                <w:t>,</w:t>
+                                <w:t>3,</w:t>
                               </w:r>
                               <w:r>
                                 <w:rPr>
@@ -945,15 +937,7 @@
                             <w:szCs w:val="16"/>
                             <w:lang w:val="en-US"/>
                           </w:rPr>
-                          <w:t>3</w:t>
-                        </w:r>
-                        <w:r>
-                          <w:rPr>
-                            <w:sz w:val="16"/>
-                            <w:szCs w:val="16"/>
-                            <w:lang w:val="en-US"/>
-                          </w:rPr>
-                          <w:t>,</w:t>
+                          <w:t>3,</w:t>
                         </w:r>
                         <w:r>
                           <w:rPr>
@@ -975,6 +959,10 @@
                     </w:txbxContent>
                   </v:textbox>
                 </v:rect>
+                <v:shapetype id="_x0000_t32" coordsize="21600,21600" o:spt="32" o:oned="t" path="m,l21600,21600e" filled="f">
+                  <v:path arrowok="t" fillok="f" o:connecttype="none"/>
+                  <o:lock v:ext="edit" shapetype="t"/>
+                </v:shapetype>
                 <v:shape id="Straight Arrow Connector 21" o:spid="_x0000_s1032" type="#_x0000_t32" style="position:absolute;left:9677;top:10134;width:457;height:3810;visibility:visible;mso-wrap-style:square" o:connectortype="straight" o:gfxdata="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" strokecolor="black [3213]" strokeweight=".5pt">
                   <v:stroke endarrow="block" joinstyle="miter"/>
                 </v:shape>
@@ -1318,13 +1306,7 @@
                                 <w:rPr>
                                   <w:lang w:val="en-US"/>
                                 </w:rPr>
-                                <w:t>Ex</w:t>
-                              </w:r>
-                              <w:r>
-                                <w:rPr>
-                                  <w:lang w:val="en-US"/>
-                                </w:rPr>
-                                <w:t>ecv</w:t>
+                                <w:t>Execv</w:t>
                               </w:r>
                             </w:p>
                             <w:p>
@@ -1703,13 +1685,7 @@
                           <w:rPr>
                             <w:lang w:val="en-US"/>
                           </w:rPr>
-                          <w:t>Ex</w:t>
-                        </w:r>
-                        <w:r>
-                          <w:rPr>
-                            <w:lang w:val="en-US"/>
-                          </w:rPr>
-                          <w:t>ecv</w:t>
+                          <w:t>Execv</w:t>
                         </w:r>
                       </w:p>
                       <w:p>
@@ -1848,6 +1824,7 @@
       </w:r>
       <w:r>
         <w:rPr>
+          <w:noProof/>
           <w:sz w:val="18"/>
           <w:szCs w:val="18"/>
           <w:lang w:val="en-US"/>
@@ -3709,13 +3686,7 @@
                                 <w:rPr>
                                   <w:lang w:val="en-US"/>
                                 </w:rPr>
-                                <w:t>Execv</w:t>
-                              </w:r>
-                              <w:r>
-                                <w:rPr>
-                                  <w:lang w:val="en-US"/>
-                                </w:rPr>
-                                <w:t xml:space="preserve"> (ls)</w:t>
+                                <w:t>Execv (ls)</w:t>
                               </w:r>
                             </w:p>
                             <w:p>
@@ -4084,13 +4055,7 @@
                           <w:rPr>
                             <w:lang w:val="en-US"/>
                           </w:rPr>
-                          <w:t>Execv</w:t>
-                        </w:r>
-                        <w:r>
-                          <w:rPr>
-                            <w:lang w:val="en-US"/>
-                          </w:rPr>
-                          <w:t xml:space="preserve"> (ls)</w:t>
+                          <w:t>Execv (ls)</w:t>
                         </w:r>
                       </w:p>
                       <w:p>
@@ -5204,13 +5169,7 @@
                               <w:rPr>
                                 <w:lang w:val="en-US"/>
                               </w:rPr>
-                              <w:t>Execv</w:t>
-                            </w:r>
-                            <w:r>
-                              <w:rPr>
-                                <w:lang w:val="en-US"/>
-                              </w:rPr>
-                              <w:t>(wc)</w:t>
+                              <w:t>Execv(wc)</w:t>
                             </w:r>
                           </w:p>
                           <w:p>
@@ -5236,15 +5195,7 @@
                                 <w:szCs w:val="16"/>
                                 <w:lang w:val="en-US"/>
                               </w:rPr>
-                              <w:t>8</w:t>
-                            </w:r>
-                            <w:r>
-                              <w:rPr>
-                                <w:sz w:val="16"/>
-                                <w:szCs w:val="16"/>
-                                <w:lang w:val="en-US"/>
-                              </w:rPr>
-                              <w:t>,</w:t>
+                              <w:t>8,</w:t>
                             </w:r>
                             <w:r>
                               <w:rPr>
@@ -5301,13 +5252,7 @@
                         <w:rPr>
                           <w:lang w:val="en-US"/>
                         </w:rPr>
-                        <w:t>Execv</w:t>
-                      </w:r>
-                      <w:r>
-                        <w:rPr>
-                          <w:lang w:val="en-US"/>
-                        </w:rPr>
-                        <w:t>(wc)</w:t>
+                        <w:t>Execv(wc)</w:t>
                       </w:r>
                     </w:p>
                     <w:p>
@@ -5333,15 +5278,7 @@
                           <w:szCs w:val="16"/>
                           <w:lang w:val="en-US"/>
                         </w:rPr>
-                        <w:t>8</w:t>
-                      </w:r>
-                      <w:r>
-                        <w:rPr>
-                          <w:sz w:val="16"/>
-                          <w:szCs w:val="16"/>
-                          <w:lang w:val="en-US"/>
-                        </w:rPr>
-                        <w:t>,</w:t>
+                        <w:t>8,</w:t>
                       </w:r>
                       <w:r>
                         <w:rPr>
@@ -5437,13 +5374,7 @@
                               <w:rPr>
                                 <w:lang w:val="en-US"/>
                               </w:rPr>
-                              <w:t>Execv</w:t>
-                            </w:r>
-                            <w:r>
-                              <w:rPr>
-                                <w:lang w:val="en-US"/>
-                              </w:rPr>
-                              <w:t>(wc)</w:t>
+                              <w:t>Execv(wc)</w:t>
                             </w:r>
                           </w:p>
                           <w:p>
@@ -5469,15 +5400,7 @@
                                 <w:szCs w:val="16"/>
                                 <w:lang w:val="en-US"/>
                               </w:rPr>
-                              <w:t>7</w:t>
-                            </w:r>
-                            <w:r>
-                              <w:rPr>
-                                <w:sz w:val="16"/>
-                                <w:szCs w:val="16"/>
-                                <w:lang w:val="en-US"/>
-                              </w:rPr>
-                              <w:t>,</w:t>
+                              <w:t>7,</w:t>
                             </w:r>
                             <w:r>
                               <w:rPr>
@@ -5534,13 +5457,7 @@
                         <w:rPr>
                           <w:lang w:val="en-US"/>
                         </w:rPr>
-                        <w:t>Execv</w:t>
-                      </w:r>
-                      <w:r>
-                        <w:rPr>
-                          <w:lang w:val="en-US"/>
-                        </w:rPr>
-                        <w:t>(wc)</w:t>
+                        <w:t>Execv(wc)</w:t>
                       </w:r>
                     </w:p>
                     <w:p>
@@ -5566,15 +5483,7 @@
                           <w:szCs w:val="16"/>
                           <w:lang w:val="en-US"/>
                         </w:rPr>
-                        <w:t>7</w:t>
-                      </w:r>
-                      <w:r>
-                        <w:rPr>
-                          <w:sz w:val="16"/>
-                          <w:szCs w:val="16"/>
-                          <w:lang w:val="en-US"/>
-                        </w:rPr>
-                        <w:t>,</w:t>
+                        <w:t>7,</w:t>
                       </w:r>
                       <w:r>
                         <w:rPr>
@@ -5697,8 +5606,18 @@
           <w:u w:val="single"/>
           <w:lang w:val="en-US"/>
         </w:rPr>
-        <w:t>Handling PIPE</w:t>
-      </w:r>
+        <w:t xml:space="preserve">Handling PIPE2 ( || ) and PIPE3 ( ||| ): </w:t>
+      </w:r>
+    </w:p>
+    <w:p>
+      <w:pPr>
+        <w:jc w:val="both"/>
+        <w:rPr>
+          <w:sz w:val="24"/>
+          <w:szCs w:val="24"/>
+          <w:lang w:val="en-US"/>
+        </w:rPr>
+      </w:pPr>
       <w:r>
         <w:rPr>
           <w:b/>
@@ -5708,100 +5627,65 @@
           <w:u w:val="single"/>
           <w:lang w:val="en-US"/>
         </w:rPr>
-        <w:t>2 ( || ) and PIPE3 ( ||| )</w:t>
+        <w:t>[</w:t>
       </w:r>
       <w:r>
         <w:rPr>
           <w:b/>
           <w:bCs/>
-          <w:sz w:val="28"/>
-          <w:szCs w:val="28"/>
+          <w:sz w:val="24"/>
+          <w:szCs w:val="24"/>
           <w:u w:val="single"/>
           <w:lang w:val="en-US"/>
         </w:rPr>
-        <w:t>:</w:t>
+        <w:t>Note:</w:t>
       </w:r>
       <w:r>
         <w:rPr>
           <w:b/>
           <w:bCs/>
-          <w:sz w:val="28"/>
-          <w:szCs w:val="28"/>
-          <w:u w:val="single"/>
+          <w:sz w:val="24"/>
+          <w:szCs w:val="24"/>
           <w:lang w:val="en-US"/>
         </w:rPr>
         <w:t xml:space="preserve"> </w:t>
+      </w:r>
+      <w:r>
+        <w:rPr>
+          <w:sz w:val="24"/>
+          <w:szCs w:val="24"/>
+          <w:lang w:val="en-US"/>
+        </w:rPr>
+        <w:t>Ca</w:t>
+      </w:r>
+      <w:r>
+        <w:rPr>
+          <w:sz w:val="24"/>
+          <w:szCs w:val="24"/>
+          <w:lang w:val="en-US"/>
+        </w:rPr>
+        <w:t xml:space="preserve">n be used in association to pipe chains i.e. ls|wc||wc,wc </w:t>
+      </w:r>
+      <w:r>
+        <w:rPr>
+          <w:sz w:val="24"/>
+          <w:szCs w:val="24"/>
+          <w:lang w:val="en-US"/>
+        </w:rPr>
+        <w:t>or ls|wc|||wc,wc-c ,wc-l</w:t>
       </w:r>
     </w:p>
     <w:p>
       <w:pPr>
         <w:jc w:val="both"/>
         <w:rPr>
-          <w:sz w:val="24"/>
-          <w:szCs w:val="24"/>
-          <w:lang w:val="en-US"/>
-        </w:rPr>
-      </w:pPr>
-      <w:r>
-        <w:rPr>
           <w:b/>
           <w:bCs/>
-          <w:sz w:val="28"/>
-          <w:szCs w:val="28"/>
+          <w:sz w:val="24"/>
+          <w:szCs w:val="24"/>
           <w:u w:val="single"/>
           <w:lang w:val="en-US"/>
         </w:rPr>
-        <w:t>[</w:t>
-      </w:r>
-      <w:r>
-        <w:rPr>
-          <w:b/>
-          <w:bCs/>
-          <w:sz w:val="24"/>
-          <w:szCs w:val="24"/>
-          <w:u w:val="single"/>
-          <w:lang w:val="en-US"/>
-        </w:rPr>
-        <w:t>Note:</w:t>
-      </w:r>
-      <w:r>
-        <w:rPr>
-          <w:b/>
-          <w:bCs/>
-          <w:sz w:val="24"/>
-          <w:szCs w:val="24"/>
-          <w:lang w:val="en-US"/>
-        </w:rPr>
-        <w:t xml:space="preserve"> </w:t>
-      </w:r>
-      <w:r>
-        <w:rPr>
-          <w:sz w:val="24"/>
-          <w:szCs w:val="24"/>
-          <w:lang w:val="en-US"/>
-        </w:rPr>
-        <w:t>Ca</w:t>
-      </w:r>
-      <w:r>
-        <w:rPr>
-          <w:sz w:val="24"/>
-          <w:szCs w:val="24"/>
-          <w:lang w:val="en-US"/>
-        </w:rPr>
-        <w:t>n’t be used in association to pipe chains i.e. ls|wc||wc,wc would not work</w:t>
-      </w:r>
-    </w:p>
-    <w:p>
-      <w:pPr>
-        <w:jc w:val="both"/>
-        <w:rPr>
-          <w:b/>
-          <w:bCs/>
-          <w:sz w:val="24"/>
-          <w:szCs w:val="24"/>
-          <w:u w:val="single"/>
-          <w:lang w:val="en-US"/>
-        </w:rPr>
       </w:pPr>
       <w:r>
         <w:rPr>
@@ -5825,15 +5709,47 @@
           <w:szCs w:val="24"/>
           <w:lang w:val="en-US"/>
         </w:rPr>
-        <w:t xml:space="preserve"> commands can internally have pipes</w:t>
-      </w:r>
-      <w:r>
-        <w:rPr>
-          <w:sz w:val="24"/>
-          <w:szCs w:val="24"/>
-          <w:lang w:val="en-US"/>
-        </w:rPr>
-        <w:t>(single)</w:t>
+        <w:t xml:space="preserve"> commands can internally have</w:t>
+      </w:r>
+      <w:r>
+        <w:rPr>
+          <w:sz w:val="24"/>
+          <w:szCs w:val="24"/>
+          <w:lang w:val="en-US"/>
+        </w:rPr>
+        <w:t xml:space="preserve"> only</w:t>
+      </w:r>
+      <w:r>
+        <w:rPr>
+          <w:sz w:val="24"/>
+          <w:szCs w:val="24"/>
+          <w:lang w:val="en-US"/>
+        </w:rPr>
+        <w:t xml:space="preserve"> pipes</w:t>
+      </w:r>
+      <w:r>
+        <w:rPr>
+          <w:sz w:val="24"/>
+          <w:szCs w:val="24"/>
+          <w:lang w:val="en-US"/>
+        </w:rPr>
+        <w:t>(single</w:t>
+      </w:r>
+      <w:r>
+        <w:rPr>
+          <w:sz w:val="24"/>
+          <w:szCs w:val="24"/>
+          <w:lang w:val="en-US"/>
+        </w:rPr>
+        <w:t xml:space="preserve"> or PIPE1</w:t>
+      </w:r>
+      <w:r>
+        <w:rPr>
+          <w:sz w:val="24"/>
+          <w:szCs w:val="24"/>
+          <w:lang w:val="en-US"/>
+        </w:rPr>
+        <w:t>)</w:t>
       </w:r>
       <w:r>
         <w:rPr>
@@ -7397,6 +7313,7 @@
       </w:r>
       <w:r>
         <w:rPr>
+          <w:noProof/>
           <w:sz w:val="24"/>
           <w:szCs w:val="24"/>
           <w:lang w:val="en-US"/>
@@ -7468,6 +7385,7 @@
       </w:r>
       <w:r>
         <w:rPr>
+          <w:noProof/>
           <w:sz w:val="24"/>
           <w:szCs w:val="24"/>
           <w:lang w:val="en-US"/>
@@ -7539,6 +7457,7 @@
       </w:r>
       <w:r>
         <w:rPr>
+          <w:noProof/>
           <w:sz w:val="24"/>
           <w:szCs w:val="24"/>
           <w:lang w:val="en-US"/>
@@ -7610,6 +7529,7 @@
       </w:r>
       <w:r>
         <w:rPr>
+          <w:noProof/>
           <w:sz w:val="24"/>
           <w:szCs w:val="24"/>
           <w:lang w:val="en-US"/>
@@ -7743,15 +7663,7 @@
                                 <w:szCs w:val="14"/>
                                 <w:lang w:val="en-US"/>
                               </w:rPr>
-                              <w:t>STD</w:t>
-                            </w:r>
-                            <w:r>
-                              <w:rPr>
-                                <w:sz w:val="14"/>
-                                <w:szCs w:val="14"/>
-                                <w:lang w:val="en-US"/>
-                              </w:rPr>
-                              <w:t>OUT</w:t>
+                              <w:t>STDOUT</w:t>
                             </w:r>
                           </w:p>
                         </w:txbxContent>
@@ -7784,15 +7696,7 @@
                           <w:szCs w:val="14"/>
                           <w:lang w:val="en-US"/>
                         </w:rPr>
-                        <w:t>STD</w:t>
-                      </w:r>
-                      <w:r>
-                        <w:rPr>
-                          <w:sz w:val="14"/>
-                          <w:szCs w:val="14"/>
-                          <w:lang w:val="en-US"/>
-                        </w:rPr>
-                        <w:t>OUT</w:t>
+                        <w:t>STDOUT</w:t>
                       </w:r>
                     </w:p>
                   </w:txbxContent>
@@ -7804,6 +7708,7 @@
       </w:r>
       <w:r>
         <w:rPr>
+          <w:noProof/>
           <w:sz w:val="24"/>
           <w:szCs w:val="24"/>
           <w:lang w:val="en-US"/>
@@ -7988,6 +7893,7 @@
       </w:r>
       <w:r>
         <w:rPr>
+          <w:noProof/>
           <w:sz w:val="24"/>
           <w:szCs w:val="24"/>
           <w:lang w:val="en-US"/>
@@ -8076,15 +7982,7 @@
                                 <w:szCs w:val="16"/>
                                 <w:lang w:val="en-US"/>
                               </w:rPr>
-                              <w:t>7</w:t>
-                            </w:r>
-                            <w:r>
-                              <w:rPr>
-                                <w:sz w:val="16"/>
-                                <w:szCs w:val="16"/>
-                                <w:lang w:val="en-US"/>
-                              </w:rPr>
-                              <w:t>,</w:t>
+                              <w:t>7,</w:t>
                             </w:r>
                             <w:r>
                               <w:rPr>
@@ -8167,15 +8065,7 @@
                           <w:szCs w:val="16"/>
                           <w:lang w:val="en-US"/>
                         </w:rPr>
-                        <w:t>7</w:t>
-                      </w:r>
-                      <w:r>
-                        <w:rPr>
-                          <w:sz w:val="16"/>
-                          <w:szCs w:val="16"/>
-                          <w:lang w:val="en-US"/>
-                        </w:rPr>
-                        <w:t>,</w:t>
+                        <w:t>7,</w:t>
                       </w:r>
                       <w:r>
                         <w:rPr>
@@ -8211,6 +8101,7 @@
       </w:r>
       <w:r>
         <w:rPr>
+          <w:noProof/>
           <w:sz w:val="24"/>
           <w:szCs w:val="24"/>
           <w:lang w:val="en-US"/>
@@ -8273,19 +8164,7 @@
                               <w:rPr>
                                 <w:lang w:val="en-US"/>
                               </w:rPr>
-                              <w:t>Execv (</w:t>
-                            </w:r>
-                            <w:r>
-                              <w:rPr>
-                                <w:lang w:val="en-US"/>
-                              </w:rPr>
-                              <w:t>wc</w:t>
-                            </w:r>
-                            <w:r>
-                              <w:rPr>
-                                <w:lang w:val="en-US"/>
-                              </w:rPr>
-                              <w:t>)</w:t>
+                              <w:t>Execv (wc)</w:t>
                             </w:r>
                           </w:p>
                           <w:p>
@@ -8311,15 +8190,7 @@
                                 <w:szCs w:val="16"/>
                                 <w:lang w:val="en-US"/>
                               </w:rPr>
-                              <w:t>8</w:t>
-                            </w:r>
-                            <w:r>
-                              <w:rPr>
-                                <w:sz w:val="16"/>
-                                <w:szCs w:val="16"/>
-                                <w:lang w:val="en-US"/>
-                              </w:rPr>
-                              <w:t>,</w:t>
+                              <w:t>8,</w:t>
                             </w:r>
                             <w:r>
                               <w:rPr>
@@ -8376,19 +8247,7 @@
                         <w:rPr>
                           <w:lang w:val="en-US"/>
                         </w:rPr>
-                        <w:t>Execv (</w:t>
-                      </w:r>
-                      <w:r>
-                        <w:rPr>
-                          <w:lang w:val="en-US"/>
-                        </w:rPr>
-                        <w:t>wc</w:t>
-                      </w:r>
-                      <w:r>
-                        <w:rPr>
-                          <w:lang w:val="en-US"/>
-                        </w:rPr>
-                        <w:t>)</w:t>
+                        <w:t>Execv (wc)</w:t>
                       </w:r>
                     </w:p>
                     <w:p>
@@ -8414,15 +8273,7 @@
                           <w:szCs w:val="16"/>
                           <w:lang w:val="en-US"/>
                         </w:rPr>
-                        <w:t>8</w:t>
-                      </w:r>
-                      <w:r>
-                        <w:rPr>
-                          <w:sz w:val="16"/>
-                          <w:szCs w:val="16"/>
-                          <w:lang w:val="en-US"/>
-                        </w:rPr>
-                        <w:t>,</w:t>
+                        <w:t>8,</w:t>
                       </w:r>
                       <w:r>
                         <w:rPr>
@@ -8458,6 +8309,7 @@
       </w:r>
       <w:r>
         <w:rPr>
+          <w:noProof/>
           <w:sz w:val="24"/>
           <w:szCs w:val="24"/>
           <w:lang w:val="en-US"/>
@@ -8520,19 +8372,7 @@
                               <w:rPr>
                                 <w:lang w:val="en-US"/>
                               </w:rPr>
-                              <w:t>Execv (</w:t>
-                            </w:r>
-                            <w:r>
-                              <w:rPr>
-                                <w:lang w:val="en-US"/>
-                              </w:rPr>
-                              <w:t>wc -l</w:t>
-                            </w:r>
-                            <w:r>
-                              <w:rPr>
-                                <w:lang w:val="en-US"/>
-                              </w:rPr>
-                              <w:t>)</w:t>
+                              <w:t>Execv (wc -l)</w:t>
                             </w:r>
                           </w:p>
                           <w:p>
@@ -8558,15 +8398,7 @@
                                 <w:szCs w:val="16"/>
                                 <w:lang w:val="en-US"/>
                               </w:rPr>
-                              <w:t>10</w:t>
-                            </w:r>
-                            <w:r>
-                              <w:rPr>
-                                <w:sz w:val="16"/>
-                                <w:szCs w:val="16"/>
-                                <w:lang w:val="en-US"/>
-                              </w:rPr>
-                              <w:t>,</w:t>
+                              <w:t>10,</w:t>
                             </w:r>
                             <w:r>
                               <w:rPr>
@@ -8623,19 +8455,7 @@
                         <w:rPr>
                           <w:lang w:val="en-US"/>
                         </w:rPr>
-                        <w:t>Execv (</w:t>
-                      </w:r>
-                      <w:r>
-                        <w:rPr>
-                          <w:lang w:val="en-US"/>
-                        </w:rPr>
-                        <w:t>wc -l</w:t>
-                      </w:r>
-                      <w:r>
-                        <w:rPr>
-                          <w:lang w:val="en-US"/>
-                        </w:rPr>
-                        <w:t>)</w:t>
+                        <w:t>Execv (wc -l)</w:t>
                       </w:r>
                     </w:p>
                     <w:p>
@@ -8661,15 +8481,7 @@
                           <w:szCs w:val="16"/>
                           <w:lang w:val="en-US"/>
                         </w:rPr>
-                        <w:t>10</w:t>
-                      </w:r>
-                      <w:r>
-                        <w:rPr>
-                          <w:sz w:val="16"/>
-                          <w:szCs w:val="16"/>
-                          <w:lang w:val="en-US"/>
-                        </w:rPr>
-                        <w:t>,</w:t>
+                        <w:t>10,</w:t>
                       </w:r>
                       <w:r>
                         <w:rPr>
@@ -8705,6 +8517,7 @@
       </w:r>
       <w:r>
         <w:rPr>
+          <w:noProof/>
           <w:sz w:val="24"/>
           <w:szCs w:val="24"/>
           <w:lang w:val="en-US"/>
@@ -10141,7 +9954,6 @@
           <w:u w:val="single"/>
           <w:lang w:val="en-US"/>
         </w:rPr>
-        <w:lastRenderedPageBreak/>
         <w:t>README</w:t>
       </w:r>
       <w:r>
@@ -10230,7 +10042,15 @@
           <w:szCs w:val="24"/>
           <w:lang w:val="en-US"/>
         </w:rPr>
-        <w:t>options ( like ^d or -al ) must be followed by a space in order to differentiate an option from next input.</w:t>
+        <w:t>O</w:t>
+      </w:r>
+      <w:r>
+        <w:rPr>
+          <w:sz w:val="24"/>
+          <w:szCs w:val="24"/>
+          <w:lang w:val="en-US"/>
+        </w:rPr>
+        <w:t>ptions ( like ^d or -al ) must be followed by a space in order to differentiate an option from next input.</w:t>
       </w:r>
     </w:p>
     <w:p>
@@ -10369,23 +10189,7 @@
           <w:szCs w:val="24"/>
           <w:lang w:val="en-US"/>
         </w:rPr>
-        <w:t>Index range is limited to maximum of 50 commands</w:t>
-      </w:r>
-      <w:r>
-        <w:rPr>
-          <w:sz w:val="24"/>
-          <w:szCs w:val="24"/>
-          <w:lang w:val="en-US"/>
-        </w:rPr>
-        <w:t>[0-49]</w:t>
-      </w:r>
-      <w:r>
-        <w:rPr>
-          <w:sz w:val="24"/>
-          <w:szCs w:val="24"/>
-          <w:lang w:val="en-US"/>
-        </w:rPr>
-        <w:t>. Can be changed via the MAX_SHORTCUTS.</w:t>
+        <w:t>Index range is limited to maximum of 50 commands[0-49]. Can be changed via the MAX_SHORTCUTS.</w:t>
       </w:r>
     </w:p>
     <w:p>

</xml_diff>